<commit_message>
Adicionando as métricas ao processo de V&V
As métricas foram adicionadas ao processo e alguns ajustes mínimos foram
realizados em certos templates.
</commit_message>
<xml_diff>
--- a/Artefatos de Documentação/Processo Genérico/6-Verificacao e Validacao/Templates/Procedimentos de Teste.docx
+++ b/Artefatos de Documentação/Processo Genérico/6-Verificacao e Validacao/Templates/Procedimentos de Teste.docx
@@ -633,7 +633,6 @@
               </w:rPr>
               <w:t>&lt;</w:t>
             </w:r>
-            <w:proofErr w:type="spellStart"/>
             <w:proofErr w:type="gramStart"/>
             <w:r>
               <w:rPr>
@@ -645,7 +644,6 @@
               </w:rPr>
               <w:t>dd</w:t>
             </w:r>
-            <w:proofErr w:type="spellEnd"/>
             <w:proofErr w:type="gramEnd"/>
             <w:r>
               <w:rPr>
@@ -1297,21 +1295,7 @@
           <w:rFonts w:ascii="Times New Roman" w:hAnsi="Times New Roman" w:cs="Times New Roman"/>
           <w:color w:val="00B050"/>
         </w:rPr>
-        <w:t>ão (possivelmente eletrônicas)</w:t>
-      </w:r>
-      <w:r>
-        <w:rPr>
-          <w:rFonts w:ascii="Times New Roman" w:hAnsi="Times New Roman" w:cs="Times New Roman"/>
-          <w:color w:val="00B050"/>
-        </w:rPr>
-        <w:t xml:space="preserve">, </w:t>
-      </w:r>
-      <w:r>
-        <w:rPr>
-          <w:rFonts w:ascii="Times New Roman" w:hAnsi="Times New Roman" w:cs="Times New Roman"/>
-          <w:color w:val="00B050"/>
-        </w:rPr>
-        <w:t>e</w:t>
+        <w:t>ão (possivelmente eletrônicas), e</w:t>
       </w:r>
       <w:r>
         <w:rPr>
@@ -1332,16 +1316,7 @@
           <w:rFonts w:ascii="Times New Roman" w:hAnsi="Times New Roman" w:cs="Times New Roman"/>
           <w:color w:val="00B050"/>
         </w:rPr>
-        <w:t xml:space="preserve"> (por exemplo</w:t>
-      </w:r>
-      <w:bookmarkStart w:id="0" w:name="_GoBack"/>
-      <w:bookmarkEnd w:id="0"/>
-      <w:r>
-        <w:rPr>
-          <w:rFonts w:ascii="Times New Roman" w:hAnsi="Times New Roman" w:cs="Times New Roman"/>
-          <w:color w:val="00B050"/>
-        </w:rPr>
-        <w:t xml:space="preserve"> </w:t>
+        <w:t xml:space="preserve"> (por exemplo </w:t>
       </w:r>
       <w:r>
         <w:rPr>
@@ -2015,14 +1990,7 @@
           <w:rFonts w:ascii="Times New Roman" w:hAnsi="Times New Roman" w:cs="Times New Roman"/>
           <w:color w:val="00B050"/>
         </w:rPr>
-        <w:t xml:space="preserve"> Subsequente</w:t>
-      </w:r>
-      <w:r>
-        <w:rPr>
-          <w:rFonts w:ascii="Times New Roman" w:hAnsi="Times New Roman" w:cs="Times New Roman"/>
-          <w:color w:val="00B050"/>
-        </w:rPr>
-        <w:t xml:space="preserve"> a este</w:t>
+        <w:t xml:space="preserve"> Subsequente a este</w:t>
       </w:r>
       <w:r>
         <w:rPr>
@@ -2146,21 +2114,7 @@
           <w:rFonts w:ascii="Times New Roman" w:hAnsi="Times New Roman" w:cs="Times New Roman"/>
           <w:color w:val="00B050"/>
         </w:rPr>
-        <w:t xml:space="preserve"> tudo o que é necessário para realizar os testes, </w:t>
-      </w:r>
-      <w:r>
-        <w:rPr>
-          <w:rFonts w:ascii="Times New Roman" w:hAnsi="Times New Roman" w:cs="Times New Roman"/>
-          <w:color w:val="00B050"/>
-        </w:rPr>
-        <w:t>incluindo,</w:t>
-      </w:r>
-      <w:r>
-        <w:rPr>
-          <w:rFonts w:ascii="Times New Roman" w:hAnsi="Times New Roman" w:cs="Times New Roman"/>
-          <w:color w:val="00B050"/>
-        </w:rPr>
-        <w:t xml:space="preserve"> mas não se limitando a testar</w:t>
+        <w:t xml:space="preserve"> tudo o que é necessário para realizar os testes, incluindo, mas não se limitando a testar</w:t>
       </w:r>
       <w:r>
         <w:rPr>
@@ -2202,14 +2156,7 @@
           <w:rFonts w:ascii="Times New Roman" w:hAnsi="Times New Roman" w:cs="Times New Roman"/>
           <w:color w:val="00B050"/>
         </w:rPr>
-        <w:t xml:space="preserve">s para a execução deste procedimento. Estes podem incluir os procedimentos de pré-requisitos, requisitos de habilidades especiais e requisitos ambientais </w:t>
-      </w:r>
-      <w:r>
-        <w:rPr>
-          <w:rFonts w:ascii="Times New Roman" w:hAnsi="Times New Roman" w:cs="Times New Roman"/>
-          <w:color w:val="00B050"/>
-        </w:rPr>
-        <w:t>especiais.</w:t>
+        <w:t>s para a execução deste procedimento. Estes podem incluir os procedimentos de pré-requisitos, requisitos de habilidades especiais e requisitos ambientais especiais.</w:t>
       </w:r>
       <w:r>
         <w:rPr>
@@ -2221,23 +2168,19 @@
     </w:p>
     <w:p>
       <w:pPr>
-        <w:ind w:left="708"/>
-        <w:jc w:val="both"/>
-        <w:rPr>
-          <w:rFonts w:ascii="Times New Roman" w:hAnsi="Times New Roman" w:cs="Times New Roman"/>
-          <w:b/>
-          <w:color w:val="000000" w:themeColor="text1"/>
-          <w:sz w:val="26"/>
-          <w:szCs w:val="26"/>
-        </w:rPr>
-      </w:pPr>
-      <w:r>
-        <w:rPr>
-          <w:rFonts w:ascii="Times New Roman" w:hAnsi="Times New Roman" w:cs="Times New Roman"/>
-          <w:b/>
-          <w:color w:val="000000" w:themeColor="text1"/>
-          <w:sz w:val="26"/>
-          <w:szCs w:val="26"/>
+        <w:pStyle w:val="Ttulo2"/>
+        <w:ind w:firstLine="708"/>
+        <w:rPr>
+          <w:rFonts w:ascii="Times New Roman" w:hAnsi="Times New Roman" w:cs="Times New Roman"/>
+          <w:b/>
+          <w:color w:val="000000" w:themeColor="text1"/>
+        </w:rPr>
+      </w:pPr>
+      <w:r>
+        <w:rPr>
+          <w:rFonts w:ascii="Times New Roman" w:hAnsi="Times New Roman" w:cs="Times New Roman"/>
+          <w:b/>
+          <w:color w:val="000000" w:themeColor="text1"/>
         </w:rPr>
         <w:lastRenderedPageBreak/>
         <w:t xml:space="preserve">2.2. </w:t>
@@ -2247,8 +2190,6 @@
           <w:rFonts w:ascii="Times New Roman" w:hAnsi="Times New Roman" w:cs="Times New Roman"/>
           <w:b/>
           <w:color w:val="000000" w:themeColor="text1"/>
-          <w:sz w:val="26"/>
-          <w:szCs w:val="26"/>
         </w:rPr>
         <w:t>Procedimentos de Teste</w:t>
       </w:r>
@@ -2420,21 +2361,23 @@
           <w:rFonts w:ascii="Times New Roman" w:hAnsi="Times New Roman" w:cs="Times New Roman"/>
           <w:color w:val="00B050"/>
         </w:rPr>
-        <w:t xml:space="preserve"> Setup: S</w:t>
-      </w:r>
-      <w:r>
-        <w:rPr>
-          <w:rFonts w:ascii="Times New Roman" w:hAnsi="Times New Roman" w:cs="Times New Roman"/>
-          <w:color w:val="00B050"/>
-        </w:rPr>
-        <w:t>equência</w:t>
-      </w:r>
-      <w:r>
-        <w:rPr>
-          <w:rFonts w:ascii="Times New Roman" w:hAnsi="Times New Roman" w:cs="Times New Roman"/>
-          <w:color w:val="00B050"/>
-        </w:rPr>
-        <w:t xml:space="preserve"> de ações necessárias para preparar a execução do procedimento.</w:t>
+        <w:t xml:space="preserve"> </w:t>
+      </w:r>
+      <w:bookmarkStart w:id="0" w:name="_GoBack"/>
+      <w:bookmarkEnd w:id="0"/>
+      <w:r>
+        <w:rPr>
+          <w:rFonts w:ascii="Times New Roman" w:hAnsi="Times New Roman" w:cs="Times New Roman"/>
+          <w:color w:val="00B050"/>
+        </w:rPr>
+        <w:t>Setup: S</w:t>
+      </w:r>
+      <w:r>
+        <w:rPr>
+          <w:rFonts w:ascii="Times New Roman" w:hAnsi="Times New Roman" w:cs="Times New Roman"/>
+          <w:color w:val="00B050"/>
+        </w:rPr>
+        <w:t>equência de ações necessárias para preparar a execução do procedimento.</w:t>
       </w:r>
     </w:p>
     <w:p>
@@ -3026,21 +2969,7 @@
           <w:rFonts w:ascii="Times New Roman" w:hAnsi="Times New Roman" w:cs="Times New Roman"/>
           <w:color w:val="00B050"/>
         </w:rPr>
-        <w:t xml:space="preserve"> aqui. </w:t>
-      </w:r>
-      <w:r>
-        <w:rPr>
-          <w:rFonts w:ascii="Times New Roman" w:hAnsi="Times New Roman" w:cs="Times New Roman"/>
-          <w:color w:val="00B050"/>
-        </w:rPr>
-        <w:t>Os procedimentos de mudança precisam</w:t>
-      </w:r>
-      <w:r>
-        <w:rPr>
-          <w:rFonts w:ascii="Times New Roman" w:hAnsi="Times New Roman" w:cs="Times New Roman"/>
-          <w:color w:val="00B050"/>
-        </w:rPr>
-        <w:t xml:space="preserve"> incluir um registro de todas as muda</w:t>
+        <w:t xml:space="preserve"> aqui. Os procedimentos de mudança precisam incluir um registro de todas as muda</w:t>
       </w:r>
       <w:r>
         <w:rPr>
@@ -3087,7 +3016,7 @@
       </w:r>
     </w:p>
     <w:sectPr>
-      <w:footerReference w:type="default" r:id="rId6"/>
+      <w:footerReference w:type="default" r:id="rId7"/>
       <w:pgSz w:w="11906" w:h="16838"/>
       <w:pgMar w:top="1417" w:right="1701" w:bottom="1417" w:left="1701" w:header="708" w:footer="708" w:gutter="0"/>
       <w:cols w:space="708"/>
@@ -3235,7 +3164,7 @@
             <w:rPr>
               <w:noProof/>
             </w:rPr>
-            <w:t>3</w:t>
+            <w:t>5</w:t>
           </w:r>
           <w:r>
             <w:fldChar w:fldCharType="end"/>
@@ -4098,4 +4027,16 @@
     </a:ext>
   </a:extLst>
 </a:theme>
+</file>
+
+<file path=customXml/item1.xml><?xml version="1.0" encoding="utf-8"?>
+<b:Sources xmlns:b="http://schemas.openxmlformats.org/officeDocument/2006/bibliography" xmlns="http://schemas.openxmlformats.org/officeDocument/2006/bibliography" SelectedStyle="\APASixthEditionOfficeOnline.xsl" StyleName="APA" Version="6"/>
+</file>
+
+<file path=customXml/itemProps1.xml><?xml version="1.0" encoding="utf-8"?>
+<ds:datastoreItem xmlns:ds="http://schemas.openxmlformats.org/officeDocument/2006/customXml" ds:itemID="{E8405EDE-E7F1-4B54-BDB0-08FB13DA86D8}">
+  <ds:schemaRefs>
+    <ds:schemaRef ds:uri="http://schemas.openxmlformats.org/officeDocument/2006/bibliography"/>
+  </ds:schemaRefs>
+</ds:datastoreItem>
 </file>
</xml_diff>